<commit_message>
NEsta data 03.10 Foi corrigido pelos intregantes do grupo a formatação da cistação , alinhamento do texto, eu (tatiana) formatei a fonte da lista das ilustrações.
</commit_message>
<xml_diff>
--- a/Relatorio_Parcial_PI2/Relatorio_Parcial-02-10.docx
+++ b/Relatorio_Parcial_PI2/Relatorio_Parcial-02-10.docx
@@ -1060,39 +1060,41 @@
         <w:pStyle w:val="Sumrio1"/>
         <w:rPr>
           <w:noProof/>
+          <w:sz w:val="24"/>
+          <w:szCs w:val="24"/>
           <w:lang w:eastAsia="pt-BR"/>
         </w:rPr>
       </w:pPr>
       <w:r>
+        <w:rPr>
+          <w:sz w:val="24"/>
+          <w:szCs w:val="24"/>
+        </w:rPr>
         <w:fldChar w:fldCharType="begin"/>
       </w:r>
       <w:r>
+        <w:rPr>
+          <w:sz w:val="24"/>
+          <w:szCs w:val="24"/>
+        </w:rPr>
         <w:instrText xml:space="preserve"> TOC \h \z \c "Figura" </w:instrText>
       </w:r>
       <w:r>
+        <w:rPr>
+          <w:sz w:val="24"/>
+          <w:szCs w:val="24"/>
+        </w:rPr>
         <w:fldChar w:fldCharType="separate"/>
       </w:r>
       <w:hyperlink w:anchor="_Toc178013691" w:history="1">
         <w:r>
           <w:rPr>
             <w:noProof/>
+            <w:sz w:val="24"/>
+            <w:szCs w:val="24"/>
             <w:lang w:eastAsia="pt-BR"/>
           </w:rPr>
           <w:t>F</w:t>
-        </w:r>
-        <w:r>
-          <w:rPr>
-            <w:noProof/>
-            <w:lang w:eastAsia="pt-BR"/>
-          </w:rPr>
-          <w:t>IGURA</w:t>
-        </w:r>
-        <w:r>
-          <w:rPr>
-            <w:noProof/>
-            <w:lang w:eastAsia="pt-BR"/>
-          </w:rPr>
-          <w:t xml:space="preserve"> 1 - </w:t>
         </w:r>
         <w:r>
           <w:rPr>
@@ -1101,19 +1103,23 @@
             <w:szCs w:val="24"/>
             <w:lang w:eastAsia="pt-BR"/>
           </w:rPr>
-          <w:t>Software</w:t>
+          <w:t>IGURA</w:t>
         </w:r>
         <w:r>
           <w:rPr>
             <w:noProof/>
+            <w:sz w:val="24"/>
+            <w:szCs w:val="24"/>
             <w:lang w:eastAsia="pt-BR"/>
           </w:rPr>
-          <w:t xml:space="preserve"> de Agendamento: SEVEN RESIDUOS</w:t>
+          <w:t xml:space="preserve"> 1 - Software de Agendamento: SEVEN RESIDUOS</w:t>
         </w:r>
         <w:r>
           <w:rPr>
             <w:noProof/>
             <w:webHidden/>
+            <w:sz w:val="24"/>
+            <w:szCs w:val="24"/>
             <w:lang w:eastAsia="pt-BR"/>
           </w:rPr>
           <w:tab/>
@@ -1122,6 +1128,8 @@
           <w:rPr>
             <w:noProof/>
             <w:webHidden/>
+            <w:sz w:val="24"/>
+            <w:szCs w:val="24"/>
             <w:lang w:eastAsia="pt-BR"/>
           </w:rPr>
           <w:fldChar w:fldCharType="begin"/>
@@ -1130,6 +1138,8 @@
           <w:rPr>
             <w:noProof/>
             <w:webHidden/>
+            <w:sz w:val="24"/>
+            <w:szCs w:val="24"/>
             <w:lang w:eastAsia="pt-BR"/>
           </w:rPr>
           <w:instrText xml:space="preserve"> PAGEREF _Toc178013691 \h </w:instrText>
@@ -1138,6 +1148,8 @@
           <w:rPr>
             <w:noProof/>
             <w:webHidden/>
+            <w:sz w:val="24"/>
+            <w:szCs w:val="24"/>
             <w:lang w:eastAsia="pt-BR"/>
           </w:rPr>
         </w:r>
@@ -1145,6 +1157,8 @@
           <w:rPr>
             <w:noProof/>
             <w:webHidden/>
+            <w:sz w:val="24"/>
+            <w:szCs w:val="24"/>
             <w:lang w:eastAsia="pt-BR"/>
           </w:rPr>
           <w:fldChar w:fldCharType="separate"/>
@@ -1153,6 +1167,8 @@
           <w:rPr>
             <w:noProof/>
             <w:webHidden/>
+            <w:sz w:val="24"/>
+            <w:szCs w:val="24"/>
             <w:lang w:eastAsia="pt-BR"/>
           </w:rPr>
           <w:t>9</w:t>
@@ -1161,6 +1177,8 @@
           <w:rPr>
             <w:noProof/>
             <w:webHidden/>
+            <w:sz w:val="24"/>
+            <w:szCs w:val="24"/>
             <w:lang w:eastAsia="pt-BR"/>
           </w:rPr>
           <w:fldChar w:fldCharType="end"/>
@@ -1172,6 +1190,8 @@
         <w:pStyle w:val="Sumrio1"/>
         <w:rPr>
           <w:noProof/>
+          <w:sz w:val="24"/>
+          <w:szCs w:val="24"/>
           <w:lang w:eastAsia="pt-BR"/>
         </w:rPr>
       </w:pPr>
@@ -1179,28 +1199,18 @@
         <w:r>
           <w:rPr>
             <w:noProof/>
+            <w:sz w:val="24"/>
+            <w:szCs w:val="24"/>
             <w:lang w:eastAsia="pt-BR"/>
           </w:rPr>
-          <w:t>Figura 2</w:t>
-        </w:r>
-        <w:r>
-          <w:rPr>
-            <w:noProof/>
-            <w:lang w:eastAsia="pt-BR"/>
-          </w:rPr>
-          <w:t xml:space="preserve"> </w:t>
-        </w:r>
-        <w:r>
-          <w:rPr>
-            <w:noProof/>
-            <w:lang w:eastAsia="pt-BR"/>
-          </w:rPr>
-          <w:t>- Mudança com cloud computing</w:t>
+          <w:t>Figura 2 - Mudança com cloud computing</w:t>
         </w:r>
         <w:r>
           <w:rPr>
             <w:noProof/>
             <w:webHidden/>
+            <w:sz w:val="24"/>
+            <w:szCs w:val="24"/>
             <w:lang w:eastAsia="pt-BR"/>
           </w:rPr>
           <w:tab/>
@@ -1209,6 +1219,8 @@
           <w:rPr>
             <w:noProof/>
             <w:webHidden/>
+            <w:sz w:val="24"/>
+            <w:szCs w:val="24"/>
             <w:lang w:eastAsia="pt-BR"/>
           </w:rPr>
           <w:fldChar w:fldCharType="begin"/>
@@ -1217,6 +1229,8 @@
           <w:rPr>
             <w:noProof/>
             <w:webHidden/>
+            <w:sz w:val="24"/>
+            <w:szCs w:val="24"/>
             <w:lang w:eastAsia="pt-BR"/>
           </w:rPr>
           <w:instrText xml:space="preserve"> PAGEREF _Toc178013692 \h </w:instrText>
@@ -1225,6 +1239,8 @@
           <w:rPr>
             <w:noProof/>
             <w:webHidden/>
+            <w:sz w:val="24"/>
+            <w:szCs w:val="24"/>
             <w:lang w:eastAsia="pt-BR"/>
           </w:rPr>
         </w:r>
@@ -1232,6 +1248,8 @@
           <w:rPr>
             <w:noProof/>
             <w:webHidden/>
+            <w:sz w:val="24"/>
+            <w:szCs w:val="24"/>
             <w:lang w:eastAsia="pt-BR"/>
           </w:rPr>
           <w:fldChar w:fldCharType="separate"/>
@@ -1240,6 +1258,8 @@
           <w:rPr>
             <w:noProof/>
             <w:webHidden/>
+            <w:sz w:val="24"/>
+            <w:szCs w:val="24"/>
             <w:lang w:eastAsia="pt-BR"/>
           </w:rPr>
           <w:t>12</w:t>
@@ -1248,6 +1268,8 @@
           <w:rPr>
             <w:noProof/>
             <w:webHidden/>
+            <w:sz w:val="24"/>
+            <w:szCs w:val="24"/>
             <w:lang w:eastAsia="pt-BR"/>
           </w:rPr>
           <w:fldChar w:fldCharType="end"/>
@@ -1259,6 +1281,8 @@
         <w:pStyle w:val="Sumrio1"/>
         <w:rPr>
           <w:noProof/>
+          <w:sz w:val="24"/>
+          <w:szCs w:val="24"/>
           <w:lang w:eastAsia="pt-BR"/>
         </w:rPr>
       </w:pPr>
@@ -1266,42 +1290,18 @@
         <w:r>
           <w:rPr>
             <w:noProof/>
+            <w:sz w:val="24"/>
+            <w:szCs w:val="24"/>
             <w:lang w:eastAsia="pt-BR"/>
           </w:rPr>
-          <w:t>Figura 3</w:t>
-        </w:r>
-        <w:r>
-          <w:rPr>
-            <w:noProof/>
-            <w:lang w:eastAsia="pt-BR"/>
-          </w:rPr>
-          <w:t xml:space="preserve"> </w:t>
-        </w:r>
-        <w:r>
-          <w:rPr>
-            <w:noProof/>
-            <w:lang w:eastAsia="pt-BR"/>
-          </w:rPr>
-          <w:t>-</w:t>
-        </w:r>
-        <w:r>
-          <w:rPr>
-            <w:noProof/>
-            <w:lang w:eastAsia="pt-BR"/>
-          </w:rPr>
-          <w:t xml:space="preserve"> </w:t>
-        </w:r>
-        <w:r>
-          <w:rPr>
-            <w:noProof/>
-            <w:lang w:eastAsia="pt-BR"/>
-          </w:rPr>
-          <w:t>Double Diamond</w:t>
+          <w:t>Figura 3 - Double Diamond</w:t>
         </w:r>
         <w:r>
           <w:rPr>
             <w:noProof/>
             <w:webHidden/>
+            <w:sz w:val="24"/>
+            <w:szCs w:val="24"/>
             <w:lang w:eastAsia="pt-BR"/>
           </w:rPr>
           <w:tab/>
@@ -1310,6 +1310,8 @@
           <w:rPr>
             <w:noProof/>
             <w:webHidden/>
+            <w:sz w:val="24"/>
+            <w:szCs w:val="24"/>
             <w:lang w:eastAsia="pt-BR"/>
           </w:rPr>
           <w:fldChar w:fldCharType="begin"/>
@@ -1318,6 +1320,8 @@
           <w:rPr>
             <w:noProof/>
             <w:webHidden/>
+            <w:sz w:val="24"/>
+            <w:szCs w:val="24"/>
             <w:lang w:eastAsia="pt-BR"/>
           </w:rPr>
           <w:instrText xml:space="preserve"> PAGEREF _Toc178013693 \h </w:instrText>
@@ -1326,6 +1330,8 @@
           <w:rPr>
             <w:noProof/>
             <w:webHidden/>
+            <w:sz w:val="24"/>
+            <w:szCs w:val="24"/>
             <w:lang w:eastAsia="pt-BR"/>
           </w:rPr>
         </w:r>
@@ -1333,6 +1339,8 @@
           <w:rPr>
             <w:noProof/>
             <w:webHidden/>
+            <w:sz w:val="24"/>
+            <w:szCs w:val="24"/>
             <w:lang w:eastAsia="pt-BR"/>
           </w:rPr>
           <w:fldChar w:fldCharType="separate"/>
@@ -1341,6 +1349,8 @@
           <w:rPr>
             <w:noProof/>
             <w:webHidden/>
+            <w:sz w:val="24"/>
+            <w:szCs w:val="24"/>
             <w:lang w:eastAsia="pt-BR"/>
           </w:rPr>
           <w:t>13</w:t>
@@ -1349,6 +1359,8 @@
           <w:rPr>
             <w:noProof/>
             <w:webHidden/>
+            <w:sz w:val="24"/>
+            <w:szCs w:val="24"/>
             <w:lang w:eastAsia="pt-BR"/>
           </w:rPr>
           <w:fldChar w:fldCharType="end"/>
@@ -1356,6 +1368,12 @@
       </w:hyperlink>
     </w:p>
     <w:p>
+      <w:pPr>
+        <w:rPr>
+          <w:sz w:val="24"/>
+          <w:szCs w:val="24"/>
+        </w:rPr>
+      </w:pPr>
       <w:r>
         <w:rPr>
           <w:sz w:val="24"/>
@@ -1364,6 +1382,10 @@
         <w:fldChar w:fldCharType="end"/>
       </w:r>
       <w:r>
+        <w:rPr>
+          <w:sz w:val="24"/>
+          <w:szCs w:val="24"/>
+        </w:rPr>
         <w:br w:type="page"/>
       </w:r>
     </w:p>
@@ -2874,8 +2896,6 @@
         </w:rPr>
         <w:fldChar w:fldCharType="end"/>
       </w:r>
-      <w:bookmarkStart w:id="1" w:name="_GoBack"/>
-      <w:bookmarkEnd w:id="1"/>
     </w:p>
     <w:p>
       <w:pPr>
@@ -3175,11 +3195,11 @@
           <w:szCs w:val="24"/>
         </w:rPr>
       </w:pPr>
-      <w:bookmarkStart w:id="2" w:name="_Toc130202924"/>
-      <w:bookmarkStart w:id="3" w:name="_Toc162646290"/>
-      <w:bookmarkStart w:id="4" w:name="_Toc166588462"/>
-      <w:bookmarkStart w:id="5" w:name="_Toc178674751"/>
-      <w:bookmarkStart w:id="6" w:name="_Toc178784817"/>
+      <w:bookmarkStart w:id="1" w:name="_Toc130202924"/>
+      <w:bookmarkStart w:id="2" w:name="_Toc162646290"/>
+      <w:bookmarkStart w:id="3" w:name="_Toc166588462"/>
+      <w:bookmarkStart w:id="4" w:name="_Toc178674751"/>
+      <w:bookmarkStart w:id="5" w:name="_Toc178784817"/>
       <w:r>
         <w:rPr>
           <w:sz w:val="24"/>
@@ -3188,11 +3208,11 @@
         <w:lastRenderedPageBreak/>
         <w:t>Introdução</w:t>
       </w:r>
+      <w:bookmarkEnd w:id="1"/>
       <w:bookmarkEnd w:id="2"/>
       <w:bookmarkEnd w:id="3"/>
       <w:bookmarkEnd w:id="4"/>
       <w:bookmarkEnd w:id="5"/>
-      <w:bookmarkEnd w:id="6"/>
     </w:p>
     <w:p>
       <w:pPr>
@@ -3374,10 +3394,10 @@
         <w:lastRenderedPageBreak/>
         <w:t xml:space="preserve"> </w:t>
       </w:r>
-      <w:bookmarkStart w:id="7" w:name="_Toc130202925"/>
-      <w:bookmarkStart w:id="8" w:name="_Toc162646291"/>
-      <w:bookmarkStart w:id="9" w:name="_Toc178674752"/>
-      <w:bookmarkStart w:id="10" w:name="_Toc178784818"/>
+      <w:bookmarkStart w:id="6" w:name="_Toc130202925"/>
+      <w:bookmarkStart w:id="7" w:name="_Toc162646291"/>
+      <w:bookmarkStart w:id="8" w:name="_Toc178674752"/>
+      <w:bookmarkStart w:id="9" w:name="_Toc178784818"/>
       <w:r>
         <w:rPr>
           <w:sz w:val="24"/>
@@ -3385,10 +3405,10 @@
         </w:rPr>
         <w:t>Desenvolvimento</w:t>
       </w:r>
+      <w:bookmarkEnd w:id="6"/>
       <w:bookmarkEnd w:id="7"/>
       <w:bookmarkEnd w:id="8"/>
       <w:bookmarkEnd w:id="9"/>
-      <w:bookmarkEnd w:id="10"/>
     </w:p>
     <w:p>
       <w:pPr>
@@ -3402,10 +3422,10 @@
           <w:szCs w:val="24"/>
         </w:rPr>
       </w:pPr>
-      <w:bookmarkStart w:id="11" w:name="_Toc130202926"/>
-      <w:bookmarkStart w:id="12" w:name="_Toc162646292"/>
-      <w:bookmarkStart w:id="13" w:name="_Toc43731744"/>
-      <w:bookmarkStart w:id="14" w:name="_Toc166588463"/>
+      <w:bookmarkStart w:id="10" w:name="_Toc130202926"/>
+      <w:bookmarkStart w:id="11" w:name="_Toc162646292"/>
+      <w:bookmarkStart w:id="12" w:name="_Toc43731744"/>
+      <w:bookmarkStart w:id="13" w:name="_Toc166588463"/>
     </w:p>
     <w:p>
       <w:pPr>
@@ -3415,20 +3435,20 @@
           <w:szCs w:val="24"/>
         </w:rPr>
       </w:pPr>
-      <w:bookmarkStart w:id="15" w:name="_Toc178674753"/>
-      <w:bookmarkStart w:id="16" w:name="_Toc178784819"/>
+      <w:bookmarkStart w:id="14" w:name="_Toc178674753"/>
+      <w:bookmarkStart w:id="15" w:name="_Toc178784819"/>
       <w:r>
         <w:rPr>
           <w:szCs w:val="24"/>
         </w:rPr>
         <w:t>Objetivos</w:t>
       </w:r>
+      <w:bookmarkEnd w:id="10"/>
       <w:bookmarkEnd w:id="11"/>
       <w:bookmarkEnd w:id="12"/>
       <w:bookmarkEnd w:id="13"/>
       <w:bookmarkEnd w:id="14"/>
       <w:bookmarkEnd w:id="15"/>
-      <w:bookmarkEnd w:id="16"/>
     </w:p>
     <w:p>
       <w:pPr>
@@ -3739,23 +3759,23 @@
         <w:pStyle w:val="Estilo2"/>
         <w:ind w:left="426"/>
       </w:pPr>
-      <w:bookmarkStart w:id="17" w:name="_Toc130203046"/>
-      <w:bookmarkStart w:id="18" w:name="_Toc43731745"/>
+      <w:bookmarkStart w:id="16" w:name="_Toc130203046"/>
+      <w:bookmarkStart w:id="17" w:name="_Toc43731745"/>
       <w:r>
         <w:t xml:space="preserve"> </w:t>
       </w:r>
-      <w:bookmarkStart w:id="19" w:name="_Toc178674754"/>
-      <w:bookmarkStart w:id="20" w:name="_Toc178784820"/>
+      <w:bookmarkStart w:id="18" w:name="_Toc178674754"/>
+      <w:bookmarkStart w:id="19" w:name="_Toc178784820"/>
       <w:r>
         <w:t>JUSTIFICATIVA E DELIMITAÇÃO DO PROBLEMA</w:t>
       </w:r>
+      <w:bookmarkEnd w:id="16"/>
+      <w:bookmarkEnd w:id="18"/>
+      <w:bookmarkEnd w:id="19"/>
+      <w:r>
+        <w:t xml:space="preserve"> </w:t>
+      </w:r>
       <w:bookmarkEnd w:id="17"/>
-      <w:bookmarkEnd w:id="19"/>
-      <w:bookmarkEnd w:id="20"/>
-      <w:r>
-        <w:t xml:space="preserve"> </w:t>
-      </w:r>
-      <w:bookmarkEnd w:id="18"/>
     </w:p>
     <w:p>
       <w:pPr>
@@ -3974,7 +3994,7 @@
           <w:szCs w:val="24"/>
         </w:rPr>
       </w:pPr>
-      <w:bookmarkStart w:id="21" w:name="_Toc178013691"/>
+      <w:bookmarkStart w:id="20" w:name="_Toc178013691"/>
       <w:r>
         <w:rPr>
           <w:color w:val="auto"/>
@@ -4026,7 +4046,7 @@
         </w:rPr>
         <w:t>Software de Agendamento: SEVEN RESIDUOS</w:t>
       </w:r>
-      <w:bookmarkEnd w:id="21"/>
+      <w:bookmarkEnd w:id="20"/>
     </w:p>
     <w:p>
       <w:pPr>
@@ -4104,93 +4124,94 @@
         <w:pStyle w:val="Estilo2"/>
         <w:ind w:left="426"/>
       </w:pPr>
-      <w:bookmarkStart w:id="22" w:name="_Toc178674755"/>
+      <w:bookmarkStart w:id="21" w:name="_Toc178674755"/>
       <w:r>
         <w:lastRenderedPageBreak/>
         <w:t xml:space="preserve"> </w:t>
       </w:r>
-      <w:bookmarkStart w:id="23" w:name="_Toc178784821"/>
+      <w:bookmarkStart w:id="22" w:name="_Toc178784821"/>
       <w:r>
         <w:t>FUNDAMENTAÇão TEÓRICA</w:t>
       </w:r>
+      <w:bookmarkEnd w:id="21"/>
       <w:bookmarkEnd w:id="22"/>
+    </w:p>
+    <w:p>
+      <w:pPr>
+        <w:pStyle w:val="atexto-base"/>
+        <w:rPr>
+          <w:sz w:val="24"/>
+          <w:szCs w:val="24"/>
+        </w:rPr>
+      </w:pPr>
+      <w:r>
+        <w:rPr>
+          <w:sz w:val="24"/>
+          <w:szCs w:val="24"/>
+        </w:rPr>
+        <w:t>No contexto deste capítulo, cada um desses tópicos desempenha um papel importante no desenvolvimento e na aplicação de tecnologia da informação no âmbito web. Vamos explorar brevemente cada um deles:</w:t>
+      </w:r>
+    </w:p>
+    <w:p>
+      <w:pPr>
+        <w:pStyle w:val="atexto-base"/>
+        <w:rPr>
+          <w:b/>
+          <w:sz w:val="24"/>
+          <w:szCs w:val="24"/>
+        </w:rPr>
+      </w:pPr>
+      <w:r>
+        <w:rPr>
+          <w:sz w:val="24"/>
+          <w:szCs w:val="24"/>
+        </w:rPr>
+        <w:t>Tecnologia da Informação no cotidiano das pessoas e empresas: A tecnologia da informação se tornou essencial tanto para indivíduos quanto para organizações. Ela facilita a comunicação, automação de processos, armazenamento e acesso a dados, entre outras funcionalidades.</w:t>
+      </w:r>
+    </w:p>
+    <w:p>
+      <w:pPr>
+        <w:pStyle w:val="atexto-base"/>
+        <w:rPr>
+          <w:sz w:val="24"/>
+          <w:szCs w:val="24"/>
+        </w:rPr>
+      </w:pPr>
+      <w:r>
+        <w:rPr>
+          <w:sz w:val="24"/>
+          <w:szCs w:val="24"/>
+        </w:rPr>
+        <w:t>Conforme Miletto e Bertagnolli (2014), juntamente com outras fontes, serão apresentados a seguir breves conceitos sobre os códigos e as ferramentas utilizadas:</w:t>
+      </w:r>
+    </w:p>
+    <w:p>
+      <w:pPr>
+        <w:pStyle w:val="atexto-base"/>
+        <w:rPr>
+          <w:sz w:val="24"/>
+          <w:szCs w:val="24"/>
+        </w:rPr>
+      </w:pPr>
+    </w:p>
+    <w:p>
+      <w:pPr>
+        <w:pStyle w:val="Estilo30"/>
+        <w:ind w:left="709"/>
+        <w:rPr>
+          <w:szCs w:val="24"/>
+        </w:rPr>
+      </w:pPr>
+      <w:bookmarkStart w:id="23" w:name="_Toc178674756"/>
+      <w:bookmarkStart w:id="24" w:name="_Toc178784822"/>
+      <w:r>
+        <w:rPr>
+          <w:szCs w:val="24"/>
+        </w:rPr>
+        <w:t>DESENVOLVIMENTO DE SISTEMAS WEB:</w:t>
+      </w:r>
       <w:bookmarkEnd w:id="23"/>
-    </w:p>
-    <w:p>
-      <w:pPr>
-        <w:pStyle w:val="atexto-base"/>
-        <w:rPr>
-          <w:sz w:val="24"/>
-          <w:szCs w:val="24"/>
-        </w:rPr>
-      </w:pPr>
-      <w:r>
-        <w:rPr>
-          <w:sz w:val="24"/>
-          <w:szCs w:val="24"/>
-        </w:rPr>
-        <w:t>No contexto deste capítulo, cada um desses tópicos desempenha um papel importante no desenvolvimento e na aplicação de tecnologia da informação no âmbito web. Vamos explorar brevemente cada um deles:</w:t>
-      </w:r>
-    </w:p>
-    <w:p>
-      <w:pPr>
-        <w:pStyle w:val="atexto-base"/>
-        <w:rPr>
-          <w:b/>
-          <w:sz w:val="24"/>
-          <w:szCs w:val="24"/>
-        </w:rPr>
-      </w:pPr>
-      <w:r>
-        <w:rPr>
-          <w:sz w:val="24"/>
-          <w:szCs w:val="24"/>
-        </w:rPr>
-        <w:t>Tecnologia da Informação no cotidiano das pessoas e empresas: A tecnologia da informação se tornou essencial tanto para indivíduos quanto para organizações. Ela facilita a comunicação, automação de processos, armazenamento e acesso a dados, entre outras funcionalidades.</w:t>
-      </w:r>
-    </w:p>
-    <w:p>
-      <w:pPr>
-        <w:pStyle w:val="atexto-base"/>
-        <w:rPr>
-          <w:sz w:val="24"/>
-          <w:szCs w:val="24"/>
-        </w:rPr>
-      </w:pPr>
-      <w:r>
-        <w:rPr>
-          <w:sz w:val="24"/>
-          <w:szCs w:val="24"/>
-        </w:rPr>
-        <w:t>Conforme Miletto e Bertagnolli (2014), juntamente com outras fontes, serão apresentados a seguir breves conceitos sobre os códigos e as ferramentas utilizadas:</w:t>
-      </w:r>
-    </w:p>
-    <w:p>
-      <w:pPr>
-        <w:pStyle w:val="atexto-base"/>
-        <w:rPr>
-          <w:sz w:val="24"/>
-          <w:szCs w:val="24"/>
-        </w:rPr>
-      </w:pPr>
-    </w:p>
-    <w:p>
-      <w:pPr>
-        <w:pStyle w:val="Estilo30"/>
-        <w:rPr>
-          <w:szCs w:val="24"/>
-        </w:rPr>
-      </w:pPr>
-      <w:bookmarkStart w:id="24" w:name="_Toc178674756"/>
-      <w:bookmarkStart w:id="25" w:name="_Toc178784822"/>
-      <w:r>
-        <w:rPr>
-          <w:szCs w:val="24"/>
-        </w:rPr>
-        <w:t>DESENVOLVIMENTO DE SISTEMAS WEB:</w:t>
-      </w:r>
       <w:bookmarkEnd w:id="24"/>
-      <w:bookmarkEnd w:id="25"/>
       <w:r>
         <w:rPr>
           <w:szCs w:val="24"/>
@@ -4212,7 +4233,7 @@
           <w:szCs w:val="24"/>
         </w:rPr>
       </w:pPr>
-      <w:bookmarkStart w:id="26" w:name="_Toc166588464"/>
+      <w:bookmarkStart w:id="25" w:name="_Toc166588464"/>
       <w:r>
         <w:rPr>
           <w:color w:val="auto"/>
@@ -4221,25 +4242,34 @@
         </w:rPr>
         <w:t>Este tópico aborda o ciclo completo de desenvolvimento de sistemas web, desde o levantamento de requisitos até a implementação e manutenção dos sistemas. Isso inclui análise, design, codificação, testes e implantação.</w:t>
       </w:r>
+      <w:bookmarkEnd w:id="25"/>
+    </w:p>
+    <w:p>
+      <w:pPr>
+        <w:pStyle w:val="Estilo30"/>
+        <w:ind w:left="709"/>
+        <w:rPr>
+          <w:szCs w:val="24"/>
+        </w:rPr>
+      </w:pPr>
+      <w:bookmarkStart w:id="26" w:name="_Toc178674757"/>
+      <w:bookmarkStart w:id="27" w:name="_Toc178784823"/>
+      <w:r>
+        <w:rPr>
+          <w:szCs w:val="24"/>
+        </w:rPr>
+        <w:t>FRAMEWORKS PARA DESENV</w:t>
+      </w:r>
+      <w:bookmarkStart w:id="28" w:name="_GoBack"/>
+      <w:bookmarkEnd w:id="28"/>
+      <w:r>
+        <w:rPr>
+          <w:szCs w:val="24"/>
+        </w:rPr>
+        <w:t>OLVIMENTO WEB:</w:t>
+      </w:r>
       <w:bookmarkEnd w:id="26"/>
-    </w:p>
-    <w:p>
-      <w:pPr>
-        <w:pStyle w:val="Estilo30"/>
-        <w:rPr>
-          <w:szCs w:val="24"/>
-        </w:rPr>
-      </w:pPr>
-      <w:bookmarkStart w:id="27" w:name="_Toc178674757"/>
-      <w:bookmarkStart w:id="28" w:name="_Toc178784823"/>
-      <w:r>
-        <w:rPr>
-          <w:szCs w:val="24"/>
-        </w:rPr>
-        <w:t>FRAMEWORKS PARA DESENVOLVIMENTO WEB:</w:t>
-      </w:r>
       <w:bookmarkEnd w:id="27"/>
-      <w:bookmarkEnd w:id="28"/>
       <w:r>
         <w:rPr>
           <w:szCs w:val="24"/>
@@ -4287,6 +4317,7 @@
     <w:p>
       <w:pPr>
         <w:pStyle w:val="Estilo30"/>
+        <w:ind w:left="709"/>
         <w:rPr>
           <w:szCs w:val="24"/>
         </w:rPr>
@@ -4494,6 +4525,7 @@
     <w:p>
       <w:pPr>
         <w:pStyle w:val="Estilo30"/>
+        <w:ind w:left="709"/>
       </w:pPr>
       <w:bookmarkStart w:id="33" w:name="_Toc178674760"/>
       <w:bookmarkStart w:id="34" w:name="_Toc178784826"/>
@@ -4554,6 +4586,7 @@
     <w:p>
       <w:pPr>
         <w:pStyle w:val="Estilo30"/>
+        <w:ind w:left="709"/>
       </w:pPr>
       <w:bookmarkStart w:id="35" w:name="_Toc178674761"/>
       <w:bookmarkStart w:id="36" w:name="_Toc178784827"/>
@@ -4616,6 +4649,7 @@
     <w:p>
       <w:pPr>
         <w:pStyle w:val="Estilo30"/>
+        <w:ind w:left="709"/>
       </w:pPr>
       <w:r>
         <w:t xml:space="preserve"> </w:t>
@@ -4719,6 +4753,7 @@
     <w:p>
       <w:pPr>
         <w:pStyle w:val="Estilo30"/>
+        <w:ind w:left="709"/>
       </w:pPr>
       <w:bookmarkStart w:id="39" w:name="_Toc178784829"/>
       <w:r>
@@ -5126,6 +5161,7 @@
     <w:p>
       <w:pPr>
         <w:pStyle w:val="Estilo30"/>
+        <w:ind w:left="709"/>
       </w:pPr>
       <w:bookmarkStart w:id="46" w:name="_Toc178784830"/>
       <w:r>
@@ -5590,6 +5626,7 @@
     <w:p>
       <w:pPr>
         <w:pStyle w:val="Estilo30"/>
+        <w:ind w:left="709"/>
       </w:pPr>
       <w:r>
         <w:t xml:space="preserve"> </w:t>
@@ -7058,7 +7095,7 @@
                             <w:rPr>
                               <w:noProof/>
                             </w:rPr>
-                            <w:t>6</w:t>
+                            <w:t>11</w:t>
                           </w:r>
                           <w:r>
                             <w:fldChar w:fldCharType="end"/>
@@ -7109,7 +7146,7 @@
                       <w:rPr>
                         <w:noProof/>
                       </w:rPr>
-                      <w:t>6</w:t>
+                      <w:t>11</w:t>
                     </w:r>
                     <w:r>
                       <w:fldChar w:fldCharType="end"/>
@@ -13555,7 +13592,7 @@
 </file>
 
 <file path=customXml/itemProps1.xml><?xml version="1.0" encoding="utf-8"?>
-<ds:datastoreItem xmlns:ds="http://schemas.openxmlformats.org/officeDocument/2006/customXml" ds:itemID="{DEC1FC4A-F625-4E17-B6A8-7E37A4D24FA9}">
+<ds:datastoreItem xmlns:ds="http://schemas.openxmlformats.org/officeDocument/2006/customXml" ds:itemID="{0C883703-9DA7-4C7A-B2EC-34C9631717E5}">
   <ds:schemaRefs>
     <ds:schemaRef ds:uri="http://schemas.openxmlformats.org/officeDocument/2006/bibliography"/>
   </ds:schemaRefs>

</xml_diff>